<commit_message>
Add clause-based paragraph insertion tools
- Created add_paragraph_after_clause: insert content after specific clause number
- Created add_paragraphs_after_clause: insert multiple paragraphs at same level
- Uses NumberingInspector to find clauses by rendered number (e.g., '1.2.3', '7.1(a)')
- Supports inheriting numId and ilvl for creating sibling clauses
- New paragraphs automatically get next number in sequence (e.g., 7.1(b) after 7.1(a))
- Registered both tools in MCP server
- Added 12 comprehensive tests in test_clause_insertion.py
- All 67 tests passing
</commit_message>
<xml_diff>
--- a/tests/fixtures/numbering_decimal.docx
+++ b/tests/fixtures/numbering_decimal.docx
@@ -11,6 +11,18 @@
       </w:pPr>
       <w:r>
         <w:t>Section 1</w:t>
+      </w:r>
+    </w:p>
+    <w:p>
+      <w:pPr>
+        <w:pStyle w:val="Normal"/>
+        <w:numPr>
+          <w:ilvl w:val="0"/>
+          <w:numId w:val="10"/>
+        </w:numPr>
+      </w:pPr>
+      <w:r>
+        <w:t>Test paragraph</w:t>
       </w:r>
     </w:p>
     <w:p>

</xml_diff>

<commit_message>
Support style-based numbering in clause insertion tools
- Updated add_paragraph_after_clause to detect numbering source (direct numPr vs style-based)
- When source='style', inherit paragraph style instead of setting direct numPr
- This fixes compatibility with List Bullet, List Number, and other style-based numbering
- Updated add_paragraphs_after_clause with same logic for multiple insertions
- Enhanced return messages to include numbering source for debugging
- Fixed test clause numbers to match actual document structure (2.1 instead of 1.1)
- Added demo script showing style-based numbering detection
- All 67 tests passing

Technical details:
- Word supports 3 numbering methods: direct numPr, style-based numPr, style-link
- NumberingInspector now returns 'source' field indicating method used
- Code adapts inheritance strategy based on source
- For style-based: apply paragraph style (contains numPr in style definition)
- For direct: set numPr with numId + ilvl in paragraph XML
</commit_message>
<xml_diff>
--- a/tests/fixtures/numbering_decimal.docx
+++ b/tests/fixtures/numbering_decimal.docx
@@ -11,6 +11,18 @@
       </w:pPr>
       <w:r>
         <w:t>Section 1</w:t>
+      </w:r>
+    </w:p>
+    <w:p>
+      <w:pPr>
+        <w:pStyle w:val="Normal"/>
+        <w:numPr>
+          <w:ilvl w:val="0"/>
+          <w:numId w:val="10"/>
+        </w:numPr>
+      </w:pPr>
+      <w:r>
+        <w:t>Test paragraph</w:t>
       </w:r>
     </w:p>
     <w:p>

</xml_diff>

<commit_message>
Implement hierarchical clause insertion
- When inserting after clause 4, now skips over subclauses 4.1, 4.2, etc.
- Inserts at same level as target clause, after all children
- Word's automatic numbering renumbers subsequent clauses (e.g., 5 -> 6)
- Added logic to detect child clauses by comparing ilvl and numId
- Created test_hierarchical_insertion.py with comprehensive tests
- Updated all tests to use correct clause numbers from restored fixture

Implementation details:
- After finding target clause, scan forward for deeper ilvl with same numId
- Track last_child_index to find insertion point after all subclauses
- Insert at same level as parent, Word handles automatic renumbering
- Works with all three numbering methods (direct, style-based, style-link)

All 69 tests passing
</commit_message>
<xml_diff>
--- a/tests/fixtures/numbering_decimal.docx
+++ b/tests/fixtures/numbering_decimal.docx
@@ -11,6 +11,18 @@
       </w:pPr>
       <w:r>
         <w:t>Section 1</w:t>
+      </w:r>
+    </w:p>
+    <w:p>
+      <w:pPr>
+        <w:pStyle w:val="Normal"/>
+        <w:numPr>
+          <w:ilvl w:val="0"/>
+          <w:numId w:val="10"/>
+        </w:numPr>
+      </w:pPr>
+      <w:r>
+        <w:t>Test paragraph</w:t>
       </w:r>
     </w:p>
     <w:p>

</xml_diff>